<commit_message>
Pushing Module 2 - 3/31/2024
</commit_message>
<xml_diff>
--- a/module-1/Huffer-Assignment1_2.docx
+++ b/module-1/Huffer-Assignment1_2.docx
@@ -55,18 +55,21 @@
       <w:r>
         <w:t xml:space="preserve"> Repository: </w:t>
       </w:r>
-      <w:hyperlink r:id="rId4" w:history="1">
-        <w:r>
-          <w:rPr>
-            <w:rStyle w:val="Hyperlink"/>
-          </w:rPr>
-          <w:t>https://github.com/Rigz712/csd-310</w:t>
-        </w:r>
-      </w:hyperlink>
+      <w:proofErr w:type="gramStart"/>
+      <w:r>
+        <w:t>https://github.com/Rigz712/csd-310/tree/main</w:t>
+      </w:r>
+      <w:proofErr w:type="gramEnd"/>
     </w:p>
     <w:p>
       <w:r>
-        <w:t xml:space="preserve">Screenshot 1: </w:t>
+        <w:t>Screenshot 1</w:t>
+      </w:r>
+      <w:r>
+        <w:t xml:space="preserve"> Screenshot taken at point specified in instructions (Local)</w:t>
+      </w:r>
+      <w:r>
+        <w:t xml:space="preserve">: </w:t>
       </w:r>
       <w:r>
         <w:drawing>
@@ -85,7 +88,7 @@
                     <pic:cNvPicPr/>
                   </pic:nvPicPr>
                   <pic:blipFill>
-                    <a:blip r:embed="rId5"/>
+                    <a:blip r:embed="rId4"/>
                     <a:stretch>
                       <a:fillRect/>
                     </a:stretch>
@@ -109,10 +112,134 @@
     <w:p/>
     <w:p>
       <w:r>
-        <w:t>Screenshot 2:</w:t>
+        <w:lastRenderedPageBreak/>
+        <w:t>Screenshot 2</w:t>
+      </w:r>
+      <w:r>
+        <w:t xml:space="preserve"> – </w:t>
+      </w:r>
+      <w:proofErr w:type="spellStart"/>
+      <w:r>
+        <w:t>Github</w:t>
+      </w:r>
+      <w:proofErr w:type="spellEnd"/>
+      <w:r>
+        <w:t xml:space="preserve"> Repository</w:t>
+      </w:r>
+      <w:r>
+        <w:t>:</w:t>
+      </w:r>
+      <w:r>
+        <w:br/>
+      </w:r>
+      <w:r>
+        <w:drawing>
+          <wp:inline distT="0" distB="0" distL="0" distR="0" wp14:anchorId="75CCA2A4" wp14:editId="5AB31A40">
+            <wp:extent cx="5943600" cy="3342005"/>
+            <wp:effectExtent l="0" t="0" r="0" b="0"/>
+            <wp:docPr id="1624543922" name="Picture 1" descr="A screenshot of a computer&#10;&#10;Description automatically generated"/>
+            <wp:cNvGraphicFramePr>
+              <a:graphicFrameLocks xmlns:a="http://schemas.openxmlformats.org/drawingml/2006/main" noChangeAspect="1"/>
+            </wp:cNvGraphicFramePr>
+            <a:graphic xmlns:a="http://schemas.openxmlformats.org/drawingml/2006/main">
+              <a:graphicData uri="http://schemas.openxmlformats.org/drawingml/2006/picture">
+                <pic:pic xmlns:pic="http://schemas.openxmlformats.org/drawingml/2006/picture">
+                  <pic:nvPicPr>
+                    <pic:cNvPr id="1624543922" name="Picture 1" descr="A screenshot of a computer&#10;&#10;Description automatically generated"/>
+                    <pic:cNvPicPr/>
+                  </pic:nvPicPr>
+                  <pic:blipFill>
+                    <a:blip r:embed="rId5"/>
+                    <a:stretch>
+                      <a:fillRect/>
+                    </a:stretch>
+                  </pic:blipFill>
+                  <pic:spPr>
+                    <a:xfrm>
+                      <a:off x="0" y="0"/>
+                      <a:ext cx="5943600" cy="3342005"/>
+                    </a:xfrm>
+                    <a:prstGeom prst="rect">
+                      <a:avLst/>
+                    </a:prstGeom>
+                  </pic:spPr>
+                </pic:pic>
+              </a:graphicData>
+            </a:graphic>
+          </wp:inline>
+        </w:drawing>
       </w:r>
     </w:p>
-    <w:p/>
+    <w:p>
+      <w:r>
+        <w:br/>
+      </w:r>
+      <w:r>
+        <w:br/>
+      </w:r>
+    </w:p>
+    <w:p>
+      <w:r>
+        <w:br w:type="page"/>
+      </w:r>
+    </w:p>
+    <w:p>
+      <w:r>
+        <w:lastRenderedPageBreak/>
+        <w:t xml:space="preserve">Bonus (Please don’t dock points I wasn’t sure if you wanted the original screenshot or this one detailing the final steps of the </w:t>
+      </w:r>
+      <w:proofErr w:type="spellStart"/>
+      <w:r>
+        <w:t>fourt</w:t>
+      </w:r>
+      <w:proofErr w:type="spellEnd"/>
+      <w:r>
+        <w:t xml:space="preserve"> point you brought up:</w:t>
+      </w:r>
+      <w:r>
+        <w:br/>
+      </w:r>
+      <w:r>
+        <w:br/>
+      </w:r>
+      <w:r>
+        <w:drawing>
+          <wp:inline distT="0" distB="0" distL="0" distR="0" wp14:anchorId="5F2B6A05" wp14:editId="4B457348">
+            <wp:extent cx="5943600" cy="6659245"/>
+            <wp:effectExtent l="0" t="0" r="0" b="8255"/>
+            <wp:docPr id="39170875" name="Picture 1" descr="A screenshot of a computer program&#10;&#10;Description automatically generated"/>
+            <wp:cNvGraphicFramePr>
+              <a:graphicFrameLocks xmlns:a="http://schemas.openxmlformats.org/drawingml/2006/main" noChangeAspect="1"/>
+            </wp:cNvGraphicFramePr>
+            <a:graphic xmlns:a="http://schemas.openxmlformats.org/drawingml/2006/main">
+              <a:graphicData uri="http://schemas.openxmlformats.org/drawingml/2006/picture">
+                <pic:pic xmlns:pic="http://schemas.openxmlformats.org/drawingml/2006/picture">
+                  <pic:nvPicPr>
+                    <pic:cNvPr id="39170875" name="Picture 1" descr="A screenshot of a computer program&#10;&#10;Description automatically generated"/>
+                    <pic:cNvPicPr/>
+                  </pic:nvPicPr>
+                  <pic:blipFill>
+                    <a:blip r:embed="rId6"/>
+                    <a:stretch>
+                      <a:fillRect/>
+                    </a:stretch>
+                  </pic:blipFill>
+                  <pic:spPr>
+                    <a:xfrm>
+                      <a:off x="0" y="0"/>
+                      <a:ext cx="5943600" cy="6659245"/>
+                    </a:xfrm>
+                    <a:prstGeom prst="rect">
+                      <a:avLst/>
+                    </a:prstGeom>
+                  </pic:spPr>
+                </pic:pic>
+              </a:graphicData>
+            </a:graphic>
+          </wp:inline>
+        </w:drawing>
+      </w:r>
+    </w:p>
     <w:p/>
     <w:sectPr>
       <w:pgSz w:w="12240" w:h="15840"/>

</xml_diff>